<commit_message>
Modificação  no item 4.3, Relatório.
</commit_message>
<xml_diff>
--- a/Analise De Qualidade Xiaomi readmi note 11.docx
+++ b/Analise De Qualidade Xiaomi readmi note 11.docx
@@ -4110,95 +4110,61 @@
           <w:sz w:val="24"/>
           <w:szCs w:val="24"/>
         </w:rPr>
-        <w:t>Com base na Tabela e os itens analisados</w:t>
-      </w:r>
-      <w:r>
-        <w:rPr>
-          <w:rFonts w:ascii="Arial" w:eastAsia="Arial" w:hAnsi="Arial" w:cs="Arial"/>
-          <w:color w:val="000000" w:themeColor="text1"/>
-          <w:sz w:val="24"/>
-          <w:szCs w:val="24"/>
-        </w:rPr>
-        <w:t xml:space="preserve"> com maior </w:t>
-      </w:r>
-      <w:proofErr w:type="spellStart"/>
-      <w:proofErr w:type="gramStart"/>
-      <w:r>
-        <w:rPr>
-          <w:rFonts w:ascii="Arial" w:eastAsia="Arial" w:hAnsi="Arial" w:cs="Arial"/>
-          <w:color w:val="000000" w:themeColor="text1"/>
-          <w:sz w:val="24"/>
-          <w:szCs w:val="24"/>
-        </w:rPr>
-        <w:t>destaque,estão</w:t>
-      </w:r>
-      <w:proofErr w:type="spellEnd"/>
-      <w:proofErr w:type="gramEnd"/>
-      <w:r>
-        <w:rPr>
-          <w:rFonts w:ascii="Arial" w:eastAsia="Arial" w:hAnsi="Arial" w:cs="Arial"/>
-          <w:color w:val="000000" w:themeColor="text1"/>
-          <w:sz w:val="24"/>
-          <w:szCs w:val="24"/>
-        </w:rPr>
-        <w:t>:</w:t>
-      </w:r>
-    </w:p>
-    <w:p>
-      <w:pPr>
-        <w:rPr>
-          <w:rFonts w:ascii="Arial" w:eastAsia="Arial" w:hAnsi="Arial" w:cs="Arial"/>
-          <w:color w:val="000000" w:themeColor="text1"/>
-          <w:sz w:val="24"/>
-          <w:szCs w:val="24"/>
-        </w:rPr>
-      </w:pPr>
-      <w:r>
-        <w:rPr>
-          <w:rFonts w:ascii="Arial" w:eastAsia="Arial" w:hAnsi="Arial" w:cs="Arial"/>
-          <w:color w:val="000000" w:themeColor="text1"/>
-          <w:sz w:val="24"/>
-          <w:szCs w:val="24"/>
-        </w:rPr>
-        <w:t>° Processamento</w:t>
-      </w:r>
-    </w:p>
-    <w:p>
-      <w:pPr>
-        <w:rPr>
-          <w:rFonts w:ascii="Arial" w:eastAsia="Arial" w:hAnsi="Arial" w:cs="Arial"/>
-          <w:color w:val="000000" w:themeColor="text1"/>
-          <w:sz w:val="24"/>
-          <w:szCs w:val="24"/>
-        </w:rPr>
-      </w:pPr>
-      <w:r>
-        <w:rPr>
-          <w:rFonts w:ascii="Arial" w:eastAsia="Arial" w:hAnsi="Arial" w:cs="Arial"/>
-          <w:color w:val="000000" w:themeColor="text1"/>
-          <w:sz w:val="24"/>
-          <w:szCs w:val="24"/>
-        </w:rPr>
-        <w:t>° câmeras: traseira e frontal com excelente qualidade</w:t>
-      </w:r>
-    </w:p>
-    <w:p>
-      <w:pPr>
-        <w:rPr>
-          <w:rFonts w:ascii="Arial" w:eastAsia="Arial" w:hAnsi="Arial" w:cs="Arial"/>
-          <w:color w:val="000000" w:themeColor="text1"/>
-          <w:sz w:val="24"/>
-          <w:szCs w:val="24"/>
-        </w:rPr>
-      </w:pPr>
-      <w:r>
-        <w:rPr>
-          <w:rFonts w:ascii="Arial" w:eastAsia="Arial" w:hAnsi="Arial" w:cs="Arial"/>
-          <w:color w:val="000000" w:themeColor="text1"/>
-          <w:sz w:val="24"/>
-          <w:szCs w:val="24"/>
-        </w:rPr>
-        <w:t>° Durabilidade e carregamento rápido da bateria</w:t>
+        <w:t xml:space="preserve">Com base </w:t>
+      </w:r>
+      <w:r>
+        <w:rPr>
+          <w:rFonts w:ascii="Arial" w:eastAsia="Arial" w:hAnsi="Arial" w:cs="Arial"/>
+          <w:color w:val="000000" w:themeColor="text1"/>
+          <w:sz w:val="24"/>
+          <w:szCs w:val="24"/>
+        </w:rPr>
+        <w:t xml:space="preserve">na minha experiência pessoal de uso, percebi muita qualidade no material do aparelho, excelente durabilidade da bateria com uso moderado e intenso com vários processos ao mesmo temo, com um processador com mais </w:t>
+      </w:r>
+      <w:r>
+        <w:rPr>
+          <w:rFonts w:ascii="Arial" w:eastAsia="Arial" w:hAnsi="Arial" w:cs="Arial"/>
+          <w:color w:val="000000" w:themeColor="text1"/>
+          <w:sz w:val="24"/>
+          <w:szCs w:val="24"/>
+        </w:rPr>
+        <w:t>potência</w:t>
+      </w:r>
+      <w:r>
+        <w:rPr>
+          <w:rFonts w:ascii="Arial" w:eastAsia="Arial" w:hAnsi="Arial" w:cs="Arial"/>
+          <w:color w:val="000000" w:themeColor="text1"/>
+          <w:sz w:val="24"/>
+          <w:szCs w:val="24"/>
+        </w:rPr>
+        <w:t xml:space="preserve"> </w:t>
+      </w:r>
+      <w:r>
+        <w:rPr>
+          <w:rFonts w:ascii="Arial" w:eastAsia="Arial" w:hAnsi="Arial" w:cs="Arial"/>
+          <w:color w:val="000000" w:themeColor="text1"/>
+          <w:sz w:val="24"/>
+          <w:szCs w:val="24"/>
+        </w:rPr>
+        <w:t xml:space="preserve">foi </w:t>
+      </w:r>
+      <w:r>
+        <w:rPr>
+          <w:rFonts w:ascii="Arial" w:eastAsia="Arial" w:hAnsi="Arial" w:cs="Arial"/>
+          <w:color w:val="000000" w:themeColor="text1"/>
+          <w:sz w:val="24"/>
+          <w:szCs w:val="24"/>
+        </w:rPr>
+        <w:t xml:space="preserve">notável que não obtive nenhum erro de </w:t>
+      </w:r>
+      <w:r>
+        <w:rPr>
+          <w:rFonts w:ascii="Arial" w:eastAsia="Arial" w:hAnsi="Arial" w:cs="Arial"/>
+          <w:color w:val="000000" w:themeColor="text1"/>
+          <w:sz w:val="24"/>
+          <w:szCs w:val="24"/>
+        </w:rPr>
+        <w:t>travamento, e adicionando as qualidades da Câmera frontal e as câmeras traseira com excelente qualidade. Um produto com excelentes pontos positivos.</w:t>
       </w:r>
     </w:p>
     <w:p>
@@ -4394,13 +4360,20 @@
           <w:rFonts w:ascii="Arial" w:hAnsi="Arial" w:cs="Arial"/>
           <w:color w:val="000000" w:themeColor="text1"/>
         </w:rPr>
-        <w:t xml:space="preserve">Imagem 1: </w:t>
+        <w:t>Demonstração de q</w:t>
       </w:r>
       <w:r>
         <w:rPr>
           <w:rFonts w:ascii="Arial" w:hAnsi="Arial" w:cs="Arial"/>
           <w:color w:val="000000" w:themeColor="text1"/>
         </w:rPr>
+        <w:t xml:space="preserve">ualidade de Imagem da </w:t>
+      </w:r>
+      <w:r>
+        <w:rPr>
+          <w:rFonts w:ascii="Arial" w:hAnsi="Arial" w:cs="Arial"/>
+          <w:color w:val="000000" w:themeColor="text1"/>
+        </w:rPr>
         <w:t>Câmera</w:t>
       </w:r>
       <w:r>
@@ -4434,16 +4407,6 @@
           <w:szCs w:val="24"/>
         </w:rPr>
       </w:pPr>
-      <w:r>
-        <w:rPr>
-          <w:rFonts w:ascii="Arial" w:hAnsi="Arial" w:cs="Arial"/>
-          <w:color w:val="000000" w:themeColor="text1"/>
-          <w:sz w:val="24"/>
-          <w:szCs w:val="24"/>
-          <w:highlight w:val="yellow"/>
-        </w:rPr>
-        <w:t>Foto:</w:t>
-      </w:r>
     </w:p>
     <w:p>
       <w:pPr>
@@ -4546,14 +4509,44 @@
           <w:rFonts w:ascii="Arial" w:hAnsi="Arial" w:cs="Arial"/>
           <w:color w:val="000000" w:themeColor="text1"/>
         </w:rPr>
-        <w:t xml:space="preserve">: Foto </w:t>
+        <w:t>: Foto</w:t>
       </w:r>
       <w:r>
         <w:rPr>
           <w:rFonts w:ascii="Arial" w:hAnsi="Arial" w:cs="Arial"/>
           <w:color w:val="000000" w:themeColor="text1"/>
         </w:rPr>
-        <w:t xml:space="preserve">Xiaomi </w:t>
+        <w:t xml:space="preserve"> </w:t>
+      </w:r>
+      <w:proofErr w:type="gramStart"/>
+      <w:r>
+        <w:rPr>
+          <w:rFonts w:ascii="Arial" w:hAnsi="Arial" w:cs="Arial"/>
+          <w:color w:val="000000" w:themeColor="text1"/>
+        </w:rPr>
+        <w:t xml:space="preserve">ilustração </w:t>
+      </w:r>
+      <w:r>
+        <w:rPr>
+          <w:rFonts w:ascii="Arial" w:hAnsi="Arial" w:cs="Arial"/>
+          <w:color w:val="000000" w:themeColor="text1"/>
+        </w:rPr>
+        <w:t xml:space="preserve"> </w:t>
+      </w:r>
+      <w:r>
+        <w:rPr>
+          <w:rFonts w:ascii="Arial" w:hAnsi="Arial" w:cs="Arial"/>
+          <w:color w:val="000000" w:themeColor="text1"/>
+        </w:rPr>
+        <w:t>Xiaomi</w:t>
+      </w:r>
+      <w:proofErr w:type="gramEnd"/>
+      <w:r>
+        <w:rPr>
+          <w:rFonts w:ascii="Arial" w:hAnsi="Arial" w:cs="Arial"/>
+          <w:color w:val="000000" w:themeColor="text1"/>
+        </w:rPr>
+        <w:t xml:space="preserve"> </w:t>
       </w:r>
       <w:proofErr w:type="spellStart"/>
       <w:r>

</xml_diff>